<commit_message>
Update Module 1 - Prepare data for analysis - Get data in Power BI.docx
</commit_message>
<xml_diff>
--- a/PL-300 Exam/Microsoft_Learn/2 - Prepare data for analysis/Module 1 - Prepare data for analysis - Get data in Power BI.docx
+++ b/PL-300 Exam/Microsoft_Learn/2 - Prepare data for analysis/Module 1 - Prepare data for analysis - Get data in Power BI.docx
@@ -778,7 +778,7 @@
           <w14:ligatures w14:val="none"/>
         </w:rPr>
         <w:pict w14:anchorId="1A5D3623">
-          <v:rect id="_x0000_i1026" style="width:0;height:0" o:hralign="center" o:hrstd="t" o:hr="t" fillcolor="#a0a0a0" stroked="f"/>
+          <v:rect id="_x0000_i1025" style="width:0;height:0" o:hralign="center" o:hrstd="t" o:hr="t" fillcolor="#a0a0a0" stroked="f"/>
         </w:pict>
       </w:r>
     </w:p>
@@ -824,6 +824,1620 @@
           <w14:ligatures w14:val="none"/>
         </w:rPr>
         <w:t>files</w:t>
+      </w:r>
+      <w:proofErr w:type="gramEnd"/>
+    </w:p>
+    <w:p>
+      <w:pPr>
+        <w:pStyle w:val="Heading1"/>
+        <w:shd w:val="clear" w:color="auto" w:fill="FFFFFF"/>
+        <w:spacing w:before="0" w:beforeAutospacing="0" w:after="0" w:afterAutospacing="0"/>
+        <w:rPr>
+          <w:rFonts w:ascii="Segoe UI" w:hAnsi="Segoe UI" w:cs="Segoe UI"/>
+          <w:color w:val="161616"/>
+        </w:rPr>
+      </w:pPr>
+      <w:r>
+        <w:rPr>
+          <w:rFonts w:ascii="Segoe UI" w:hAnsi="Segoe UI" w:cs="Segoe UI"/>
+          <w:color w:val="161616"/>
+        </w:rPr>
+        <w:t xml:space="preserve">Get data from </w:t>
+      </w:r>
+      <w:proofErr w:type="gramStart"/>
+      <w:r>
+        <w:rPr>
+          <w:rFonts w:ascii="Segoe UI" w:hAnsi="Segoe UI" w:cs="Segoe UI"/>
+          <w:color w:val="161616"/>
+        </w:rPr>
+        <w:t>files</w:t>
+      </w:r>
+      <w:proofErr w:type="gramEnd"/>
+    </w:p>
+    <w:p>
+      <w:pPr>
+        <w:shd w:val="clear" w:color="auto" w:fill="FFFFFF"/>
+        <w:rPr>
+          <w:rFonts w:ascii="Segoe UI" w:hAnsi="Segoe UI" w:cs="Segoe UI"/>
+          <w:color w:val="161616"/>
+        </w:rPr>
+      </w:pPr>
+      <w:r>
+        <w:rPr>
+          <w:rStyle w:val="visually-hidden"/>
+          <w:rFonts w:ascii="docons" w:hAnsi="docons" w:cs="Segoe UI"/>
+          <w:color w:val="161616"/>
+          <w:sz w:val="14"/>
+          <w:szCs w:val="14"/>
+          <w:bdr w:val="none" w:sz="0" w:space="0" w:color="auto" w:frame="1"/>
+        </w:rPr>
+        <w:t>Completed</w:t>
+      </w:r>
+      <w:r>
+        <w:rPr>
+          <w:rStyle w:val="xp-tag-xp"/>
+          <w:rFonts w:ascii="Segoe UI" w:hAnsi="Segoe UI" w:cs="Segoe UI"/>
+          <w:color w:val="161616"/>
+          <w:sz w:val="18"/>
+          <w:szCs w:val="18"/>
+        </w:rPr>
+        <w:t>100 XP</w:t>
+      </w:r>
+    </w:p>
+    <w:p>
+      <w:pPr>
+        <w:numPr>
+          <w:ilvl w:val="0"/>
+          <w:numId w:val="3"/>
+        </w:numPr>
+        <w:shd w:val="clear" w:color="auto" w:fill="FFFFFF"/>
+        <w:spacing w:after="0" w:line="240" w:lineRule="auto"/>
+        <w:rPr>
+          <w:rFonts w:ascii="Segoe UI" w:hAnsi="Segoe UI" w:cs="Segoe UI"/>
+        </w:rPr>
+      </w:pPr>
+      <w:r>
+        <w:rPr>
+          <w:rFonts w:ascii="Segoe UI" w:hAnsi="Segoe UI" w:cs="Segoe UI"/>
+        </w:rPr>
+        <w:t>10 minutes</w:t>
+      </w:r>
+    </w:p>
+    <w:p>
+      <w:pPr>
+        <w:pStyle w:val="NormalWeb"/>
+        <w:shd w:val="clear" w:color="auto" w:fill="FFFFFF"/>
+        <w:rPr>
+          <w:rFonts w:ascii="Segoe UI" w:hAnsi="Segoe UI" w:cs="Segoe UI"/>
+          <w:color w:val="161616"/>
+        </w:rPr>
+      </w:pPr>
+      <w:r>
+        <w:rPr>
+          <w:rFonts w:ascii="Segoe UI" w:hAnsi="Segoe UI" w:cs="Segoe UI"/>
+          <w:color w:val="161616"/>
+        </w:rPr>
+        <w:t>Organizations often export and store data in files. One possible file format is a flat file. A flat file is a type of file that has only one data table and every row of data is in the same structure. The file doesn't contain hierarchies. Likely, you're familiar with the most common types of flat files, which are comma-separated values (.csv) files, delimited text (.txt) files, and fixed width files. Another type of file would be the output files from different applications, like Microsoft Excel workbooks (.xlsx).</w:t>
+      </w:r>
+    </w:p>
+    <w:p>
+      <w:pPr>
+        <w:pStyle w:val="NormalWeb"/>
+        <w:shd w:val="clear" w:color="auto" w:fill="FFFFFF"/>
+        <w:rPr>
+          <w:rFonts w:ascii="Segoe UI" w:hAnsi="Segoe UI" w:cs="Segoe UI"/>
+          <w:color w:val="161616"/>
+        </w:rPr>
+      </w:pPr>
+      <w:r>
+        <w:rPr>
+          <w:rFonts w:ascii="Segoe UI" w:hAnsi="Segoe UI" w:cs="Segoe UI"/>
+          <w:noProof/>
+          <w:color w:val="0000FF"/>
+        </w:rPr>
+        <w:drawing>
+          <wp:inline distT="0" distB="0" distL="0" distR="0" wp14:anchorId="1451FBC5" wp14:editId="1A370F2E">
+            <wp:extent cx="5943600" cy="2827020"/>
+            <wp:effectExtent l="0" t="0" r="0" b="0"/>
+            <wp:docPr id="53907188" name="Picture 6" descr="Screenshot of data from flat files icons.">
+              <a:hlinkClick xmlns:a="http://schemas.openxmlformats.org/drawingml/2006/main" r:id="rId8"/>
+            </wp:docPr>
+            <wp:cNvGraphicFramePr>
+              <a:graphicFrameLocks xmlns:a="http://schemas.openxmlformats.org/drawingml/2006/main" noChangeAspect="1"/>
+            </wp:cNvGraphicFramePr>
+            <a:graphic xmlns:a="http://schemas.openxmlformats.org/drawingml/2006/main">
+              <a:graphicData uri="http://schemas.openxmlformats.org/drawingml/2006/picture">
+                <pic:pic xmlns:pic="http://schemas.openxmlformats.org/drawingml/2006/picture">
+                  <pic:nvPicPr>
+                    <pic:cNvPr id="0" name="Picture 2" descr="Screenshot of data from flat files icons.">
+                      <a:hlinkClick r:id="rId8"/>
+                    </pic:cNvPr>
+                    <pic:cNvPicPr>
+                      <a:picLocks noChangeAspect="1" noChangeArrowheads="1"/>
+                    </pic:cNvPicPr>
+                  </pic:nvPicPr>
+                  <pic:blipFill>
+                    <a:blip r:embed="rId9">
+                      <a:extLst>
+                        <a:ext uri="{28A0092B-C50C-407E-A947-70E740481C1C}">
+                          <a14:useLocalDpi xmlns:a14="http://schemas.microsoft.com/office/drawing/2010/main" val="0"/>
+                        </a:ext>
+                      </a:extLst>
+                    </a:blip>
+                    <a:srcRect/>
+                    <a:stretch>
+                      <a:fillRect/>
+                    </a:stretch>
+                  </pic:blipFill>
+                  <pic:spPr bwMode="auto">
+                    <a:xfrm>
+                      <a:off x="0" y="0"/>
+                      <a:ext cx="5943600" cy="2827020"/>
+                    </a:xfrm>
+                    <a:prstGeom prst="rect">
+                      <a:avLst/>
+                    </a:prstGeom>
+                    <a:noFill/>
+                    <a:ln>
+                      <a:noFill/>
+                    </a:ln>
+                  </pic:spPr>
+                </pic:pic>
+              </a:graphicData>
+            </a:graphic>
+          </wp:inline>
+        </w:drawing>
+      </w:r>
+    </w:p>
+    <w:p>
+      <w:pPr>
+        <w:pStyle w:val="NormalWeb"/>
+        <w:shd w:val="clear" w:color="auto" w:fill="FFFFFF"/>
+        <w:rPr>
+          <w:rFonts w:ascii="Segoe UI" w:hAnsi="Segoe UI" w:cs="Segoe UI"/>
+          <w:color w:val="161616"/>
+        </w:rPr>
+      </w:pPr>
+      <w:r>
+        <w:rPr>
+          <w:rFonts w:ascii="Segoe UI" w:hAnsi="Segoe UI" w:cs="Segoe UI"/>
+          <w:color w:val="161616"/>
+        </w:rPr>
+        <w:t>Power BI Desktop allows you to get data from many types of files. You can find a list of the available options when you use the </w:t>
+      </w:r>
+      <w:r>
+        <w:rPr>
+          <w:rStyle w:val="Strong"/>
+          <w:rFonts w:ascii="Segoe UI" w:hAnsi="Segoe UI" w:cs="Segoe UI"/>
+          <w:color w:val="161616"/>
+        </w:rPr>
+        <w:t>Get data</w:t>
+      </w:r>
+      <w:r>
+        <w:rPr>
+          <w:rFonts w:ascii="Segoe UI" w:hAnsi="Segoe UI" w:cs="Segoe UI"/>
+          <w:color w:val="161616"/>
+        </w:rPr>
+        <w:t> feature in Power BI Desktop. The following sections explain how you can import data from an Excel file that is stored on a local computer.</w:t>
+      </w:r>
+    </w:p>
+    <w:p>
+      <w:pPr>
+        <w:pStyle w:val="Heading2"/>
+        <w:shd w:val="clear" w:color="auto" w:fill="FFFFFF"/>
+        <w:spacing w:before="480" w:beforeAutospacing="0" w:after="180" w:afterAutospacing="0"/>
+        <w:rPr>
+          <w:rFonts w:ascii="Segoe UI" w:hAnsi="Segoe UI" w:cs="Segoe UI"/>
+          <w:color w:val="161616"/>
+        </w:rPr>
+      </w:pPr>
+      <w:r>
+        <w:rPr>
+          <w:rFonts w:ascii="Segoe UI" w:hAnsi="Segoe UI" w:cs="Segoe UI"/>
+          <w:color w:val="161616"/>
+        </w:rPr>
+        <w:lastRenderedPageBreak/>
+        <w:t>Scenario</w:t>
+      </w:r>
+    </w:p>
+    <w:p>
+      <w:pPr>
+        <w:pStyle w:val="NormalWeb"/>
+        <w:shd w:val="clear" w:color="auto" w:fill="FFFFFF"/>
+        <w:rPr>
+          <w:rFonts w:ascii="Segoe UI" w:hAnsi="Segoe UI" w:cs="Segoe UI"/>
+          <w:color w:val="161616"/>
+        </w:rPr>
+      </w:pPr>
+      <w:r>
+        <w:rPr>
+          <w:rFonts w:ascii="Segoe UI" w:hAnsi="Segoe UI" w:cs="Segoe UI"/>
+          <w:color w:val="161616"/>
+        </w:rPr>
+        <w:t xml:space="preserve">The Human Resources (HR) team at Tailwind Traders has prepared a flat file that contains some of your organization's employee data, such as employee name, hire date, position, and manager. They've requested that you build Power BI reports by using this data, and data that </w:t>
+      </w:r>
+      <w:proofErr w:type="gramStart"/>
+      <w:r>
+        <w:rPr>
+          <w:rFonts w:ascii="Segoe UI" w:hAnsi="Segoe UI" w:cs="Segoe UI"/>
+          <w:color w:val="161616"/>
+        </w:rPr>
+        <w:t>is located in</w:t>
+      </w:r>
+      <w:proofErr w:type="gramEnd"/>
+      <w:r>
+        <w:rPr>
+          <w:rFonts w:ascii="Segoe UI" w:hAnsi="Segoe UI" w:cs="Segoe UI"/>
+          <w:color w:val="161616"/>
+        </w:rPr>
+        <w:t xml:space="preserve"> several other data sources.</w:t>
+      </w:r>
+    </w:p>
+    <w:p>
+      <w:pPr>
+        <w:pStyle w:val="Heading3"/>
+        <w:shd w:val="clear" w:color="auto" w:fill="FFFFFF"/>
+        <w:spacing w:before="450" w:after="270"/>
+        <w:rPr>
+          <w:rFonts w:ascii="Segoe UI" w:hAnsi="Segoe UI" w:cs="Segoe UI"/>
+          <w:color w:val="161616"/>
+        </w:rPr>
+      </w:pPr>
+      <w:r>
+        <w:rPr>
+          <w:rFonts w:ascii="Segoe UI" w:hAnsi="Segoe UI" w:cs="Segoe UI"/>
+          <w:color w:val="161616"/>
+        </w:rPr>
+        <w:t>Flat file location</w:t>
+      </w:r>
+    </w:p>
+    <w:p>
+      <w:pPr>
+        <w:pStyle w:val="NormalWeb"/>
+        <w:shd w:val="clear" w:color="auto" w:fill="FFFFFF"/>
+        <w:rPr>
+          <w:rFonts w:ascii="Segoe UI" w:hAnsi="Segoe UI" w:cs="Segoe UI"/>
+          <w:color w:val="161616"/>
+        </w:rPr>
+      </w:pPr>
+      <w:r>
+        <w:rPr>
+          <w:rFonts w:ascii="Segoe UI" w:hAnsi="Segoe UI" w:cs="Segoe UI"/>
+          <w:color w:val="161616"/>
+        </w:rPr>
+        <w:t>The first step is to determine which file location you want to use to export and store your data.</w:t>
+      </w:r>
+    </w:p>
+    <w:p>
+      <w:pPr>
+        <w:pStyle w:val="NormalWeb"/>
+        <w:shd w:val="clear" w:color="auto" w:fill="FFFFFF"/>
+        <w:rPr>
+          <w:rFonts w:ascii="Segoe UI" w:hAnsi="Segoe UI" w:cs="Segoe UI"/>
+          <w:color w:val="161616"/>
+        </w:rPr>
+      </w:pPr>
+      <w:r>
+        <w:rPr>
+          <w:rFonts w:ascii="Segoe UI" w:hAnsi="Segoe UI" w:cs="Segoe UI"/>
+          <w:color w:val="161616"/>
+        </w:rPr>
+        <w:t>Your Excel files might exist in one of the following locations:</w:t>
+      </w:r>
+    </w:p>
+    <w:p>
+      <w:pPr>
+        <w:pStyle w:val="NormalWeb"/>
+        <w:numPr>
+          <w:ilvl w:val="0"/>
+          <w:numId w:val="4"/>
+        </w:numPr>
+        <w:shd w:val="clear" w:color="auto" w:fill="FFFFFF"/>
+        <w:ind w:left="1290"/>
+        <w:rPr>
+          <w:rFonts w:ascii="Segoe UI" w:hAnsi="Segoe UI" w:cs="Segoe UI"/>
+          <w:color w:val="161616"/>
+        </w:rPr>
+      </w:pPr>
+      <w:r>
+        <w:rPr>
+          <w:rStyle w:val="Strong"/>
+          <w:rFonts w:ascii="Segoe UI" w:hAnsi="Segoe UI" w:cs="Segoe UI"/>
+          <w:color w:val="161616"/>
+        </w:rPr>
+        <w:t>Local</w:t>
+      </w:r>
+      <w:r>
+        <w:rPr>
+          <w:rFonts w:ascii="Segoe UI" w:hAnsi="Segoe UI" w:cs="Segoe UI"/>
+          <w:color w:val="161616"/>
+        </w:rPr>
+        <w:t xml:space="preserve"> - You can import data from a local file into Power BI. The file </w:t>
+      </w:r>
+      <w:proofErr w:type="gramStart"/>
+      <w:r>
+        <w:rPr>
+          <w:rFonts w:ascii="Segoe UI" w:hAnsi="Segoe UI" w:cs="Segoe UI"/>
+          <w:color w:val="161616"/>
+        </w:rPr>
+        <w:t>isn't</w:t>
+      </w:r>
+      <w:proofErr w:type="gramEnd"/>
+      <w:r>
+        <w:rPr>
+          <w:rFonts w:ascii="Segoe UI" w:hAnsi="Segoe UI" w:cs="Segoe UI"/>
+          <w:color w:val="161616"/>
+        </w:rPr>
+        <w:t xml:space="preserve"> moved into Power BI, and a link doesn't remain to it. Instead, a new dataset is created in Power BI, and data from the Excel file is loaded into it. Accordingly, changes to the original Excel file aren't reflected in your Power BI dataset. You can use local data import for data that doesn't change.</w:t>
+      </w:r>
+    </w:p>
+    <w:p>
+      <w:pPr>
+        <w:pStyle w:val="NormalWeb"/>
+        <w:numPr>
+          <w:ilvl w:val="0"/>
+          <w:numId w:val="4"/>
+        </w:numPr>
+        <w:shd w:val="clear" w:color="auto" w:fill="FFFFFF"/>
+        <w:ind w:left="1290"/>
+        <w:rPr>
+          <w:rFonts w:ascii="Segoe UI" w:hAnsi="Segoe UI" w:cs="Segoe UI"/>
+          <w:color w:val="161616"/>
+        </w:rPr>
+      </w:pPr>
+      <w:r>
+        <w:rPr>
+          <w:rStyle w:val="Strong"/>
+          <w:rFonts w:ascii="Segoe UI" w:hAnsi="Segoe UI" w:cs="Segoe UI"/>
+          <w:color w:val="161616"/>
+        </w:rPr>
+        <w:t>OneDrive for Business</w:t>
+      </w:r>
+      <w:r>
+        <w:rPr>
+          <w:rFonts w:ascii="Segoe UI" w:hAnsi="Segoe UI" w:cs="Segoe UI"/>
+          <w:color w:val="161616"/>
+        </w:rPr>
+        <w:t> - You can pull data from OneDrive for Business into Power BI. This method is effective in keeping an Excel file and your dataset, reports, and dashboards in Power BI synchronized. Power BI connects regularly to your file on OneDrive. If any changes are found, your dataset, reports, and dashboards are automatically updated in Power BI.</w:t>
+      </w:r>
+    </w:p>
+    <w:p>
+      <w:pPr>
+        <w:pStyle w:val="NormalWeb"/>
+        <w:numPr>
+          <w:ilvl w:val="0"/>
+          <w:numId w:val="4"/>
+        </w:numPr>
+        <w:shd w:val="clear" w:color="auto" w:fill="FFFFFF"/>
+        <w:ind w:left="1290"/>
+        <w:rPr>
+          <w:rFonts w:ascii="Segoe UI" w:hAnsi="Segoe UI" w:cs="Segoe UI"/>
+          <w:color w:val="161616"/>
+        </w:rPr>
+      </w:pPr>
+      <w:r>
+        <w:rPr>
+          <w:rStyle w:val="Strong"/>
+          <w:rFonts w:ascii="Segoe UI" w:hAnsi="Segoe UI" w:cs="Segoe UI"/>
+          <w:color w:val="161616"/>
+        </w:rPr>
+        <w:t>OneDrive - Personal</w:t>
+      </w:r>
+      <w:r>
+        <w:rPr>
+          <w:rFonts w:ascii="Segoe UI" w:hAnsi="Segoe UI" w:cs="Segoe UI"/>
+          <w:color w:val="161616"/>
+        </w:rPr>
+        <w:t xml:space="preserve"> - You can use data from files on a personal OneDrive </w:t>
+      </w:r>
+      <w:proofErr w:type="gramStart"/>
+      <w:r>
+        <w:rPr>
+          <w:rFonts w:ascii="Segoe UI" w:hAnsi="Segoe UI" w:cs="Segoe UI"/>
+          <w:color w:val="161616"/>
+        </w:rPr>
+        <w:t>account, and</w:t>
+      </w:r>
+      <w:proofErr w:type="gramEnd"/>
+      <w:r>
+        <w:rPr>
+          <w:rFonts w:ascii="Segoe UI" w:hAnsi="Segoe UI" w:cs="Segoe UI"/>
+          <w:color w:val="161616"/>
+        </w:rPr>
+        <w:t xml:space="preserve"> get many of the same benefits that you would with OneDrive for Business. However, you'll need to sign in with your personal OneDrive </w:t>
+      </w:r>
+      <w:proofErr w:type="gramStart"/>
+      <w:r>
+        <w:rPr>
+          <w:rFonts w:ascii="Segoe UI" w:hAnsi="Segoe UI" w:cs="Segoe UI"/>
+          <w:color w:val="161616"/>
+        </w:rPr>
+        <w:t>account, and</w:t>
+      </w:r>
+      <w:proofErr w:type="gramEnd"/>
+      <w:r>
+        <w:rPr>
+          <w:rFonts w:ascii="Segoe UI" w:hAnsi="Segoe UI" w:cs="Segoe UI"/>
+          <w:color w:val="161616"/>
+        </w:rPr>
+        <w:t xml:space="preserve"> select the </w:t>
+      </w:r>
+      <w:r>
+        <w:rPr>
+          <w:rStyle w:val="Strong"/>
+          <w:rFonts w:ascii="Segoe UI" w:hAnsi="Segoe UI" w:cs="Segoe UI"/>
+          <w:color w:val="161616"/>
+        </w:rPr>
+        <w:t>Keep me signed in</w:t>
+      </w:r>
+      <w:r>
+        <w:rPr>
+          <w:rFonts w:ascii="Segoe UI" w:hAnsi="Segoe UI" w:cs="Segoe UI"/>
+          <w:color w:val="161616"/>
+        </w:rPr>
+        <w:t> option. Check with your system administrator to determine whether this type of connection is allowed in your organization.</w:t>
+      </w:r>
+    </w:p>
+    <w:p>
+      <w:pPr>
+        <w:pStyle w:val="NormalWeb"/>
+        <w:numPr>
+          <w:ilvl w:val="0"/>
+          <w:numId w:val="4"/>
+        </w:numPr>
+        <w:shd w:val="clear" w:color="auto" w:fill="FFFFFF"/>
+        <w:ind w:left="1290"/>
+        <w:rPr>
+          <w:rFonts w:ascii="Segoe UI" w:hAnsi="Segoe UI" w:cs="Segoe UI"/>
+          <w:color w:val="161616"/>
+        </w:rPr>
+      </w:pPr>
+      <w:r>
+        <w:rPr>
+          <w:rStyle w:val="Strong"/>
+          <w:rFonts w:ascii="Segoe UI" w:hAnsi="Segoe UI" w:cs="Segoe UI"/>
+          <w:color w:val="161616"/>
+        </w:rPr>
+        <w:t>SharePoint - Team Sites</w:t>
+      </w:r>
+      <w:r>
+        <w:rPr>
+          <w:rFonts w:ascii="Segoe UI" w:hAnsi="Segoe UI" w:cs="Segoe UI"/>
+          <w:color w:val="161616"/>
+        </w:rPr>
+        <w:t xml:space="preserve"> - Saving your Power BI Desktop files to SharePoint Team Sites is </w:t>
+      </w:r>
+      <w:proofErr w:type="gramStart"/>
+      <w:r>
+        <w:rPr>
+          <w:rFonts w:ascii="Segoe UI" w:hAnsi="Segoe UI" w:cs="Segoe UI"/>
+          <w:color w:val="161616"/>
+        </w:rPr>
+        <w:t>similar to</w:t>
+      </w:r>
+      <w:proofErr w:type="gramEnd"/>
+      <w:r>
+        <w:rPr>
+          <w:rFonts w:ascii="Segoe UI" w:hAnsi="Segoe UI" w:cs="Segoe UI"/>
+          <w:color w:val="161616"/>
+        </w:rPr>
+        <w:t xml:space="preserve"> saving to OneDrive for Business. The main difference is how you connect to the file from Power BI. You can specify a URL or connect to the root folder.</w:t>
+      </w:r>
+    </w:p>
+    <w:p>
+      <w:pPr>
+        <w:pStyle w:val="NormalWeb"/>
+        <w:shd w:val="clear" w:color="auto" w:fill="FFFFFF"/>
+        <w:ind w:left="1290"/>
+        <w:rPr>
+          <w:rFonts w:ascii="Segoe UI" w:hAnsi="Segoe UI" w:cs="Segoe UI"/>
+          <w:color w:val="161616"/>
+        </w:rPr>
+      </w:pPr>
+      <w:r>
+        <w:rPr>
+          <w:rFonts w:ascii="Segoe UI" w:hAnsi="Segoe UI" w:cs="Segoe UI"/>
+          <w:noProof/>
+          <w:color w:val="0000FF"/>
+        </w:rPr>
+        <w:lastRenderedPageBreak/>
+        <w:drawing>
+          <wp:inline distT="0" distB="0" distL="0" distR="0" wp14:anchorId="28346BDA" wp14:editId="373B046C">
+            <wp:extent cx="5267325" cy="3248025"/>
+            <wp:effectExtent l="0" t="0" r="9525" b="9525"/>
+            <wp:docPr id="977059444" name="Picture 5" descr="Screenshot of getting data from files stored locally or from the cloud OneDrive or SharePoint.">
+              <a:hlinkClick xmlns:a="http://schemas.openxmlformats.org/drawingml/2006/main" r:id="rId10"/>
+            </wp:docPr>
+            <wp:cNvGraphicFramePr>
+              <a:graphicFrameLocks xmlns:a="http://schemas.openxmlformats.org/drawingml/2006/main" noChangeAspect="1"/>
+            </wp:cNvGraphicFramePr>
+            <a:graphic xmlns:a="http://schemas.openxmlformats.org/drawingml/2006/main">
+              <a:graphicData uri="http://schemas.openxmlformats.org/drawingml/2006/picture">
+                <pic:pic xmlns:pic="http://schemas.openxmlformats.org/drawingml/2006/picture">
+                  <pic:nvPicPr>
+                    <pic:cNvPr id="0" name="Picture 3" descr="Screenshot of getting data from files stored locally or from the cloud OneDrive or SharePoint.">
+                      <a:hlinkClick r:id="rId10"/>
+                    </pic:cNvPr>
+                    <pic:cNvPicPr>
+                      <a:picLocks noChangeAspect="1" noChangeArrowheads="1"/>
+                    </pic:cNvPicPr>
+                  </pic:nvPicPr>
+                  <pic:blipFill>
+                    <a:blip r:embed="rId11">
+                      <a:extLst>
+                        <a:ext uri="{28A0092B-C50C-407E-A947-70E740481C1C}">
+                          <a14:useLocalDpi xmlns:a14="http://schemas.microsoft.com/office/drawing/2010/main" val="0"/>
+                        </a:ext>
+                      </a:extLst>
+                    </a:blip>
+                    <a:srcRect/>
+                    <a:stretch>
+                      <a:fillRect/>
+                    </a:stretch>
+                  </pic:blipFill>
+                  <pic:spPr bwMode="auto">
+                    <a:xfrm>
+                      <a:off x="0" y="0"/>
+                      <a:ext cx="5267325" cy="3248025"/>
+                    </a:xfrm>
+                    <a:prstGeom prst="rect">
+                      <a:avLst/>
+                    </a:prstGeom>
+                    <a:noFill/>
+                    <a:ln>
+                      <a:noFill/>
+                    </a:ln>
+                  </pic:spPr>
+                </pic:pic>
+              </a:graphicData>
+            </a:graphic>
+          </wp:inline>
+        </w:drawing>
+      </w:r>
+    </w:p>
+    <w:p>
+      <w:pPr>
+        <w:pStyle w:val="NormalWeb"/>
+        <w:shd w:val="clear" w:color="auto" w:fill="FFFFFF"/>
+        <w:rPr>
+          <w:rFonts w:ascii="Segoe UI" w:hAnsi="Segoe UI" w:cs="Segoe UI"/>
+          <w:color w:val="161616"/>
+        </w:rPr>
+      </w:pPr>
+      <w:r>
+        <w:rPr>
+          <w:rFonts w:ascii="Segoe UI" w:hAnsi="Segoe UI" w:cs="Segoe UI"/>
+          <w:color w:val="161616"/>
+        </w:rPr>
+        <w:t>Using a cloud option such as OneDrive or SharePoint Team Sites is the most effective way to keep your file and your dataset, reports, and dashboards in Power BI in-sync. However, if your data doesn't change regularly, saving files on a local computer is a suitable option.</w:t>
+      </w:r>
+    </w:p>
+    <w:p>
+      <w:pPr>
+        <w:pStyle w:val="Heading3"/>
+        <w:shd w:val="clear" w:color="auto" w:fill="FFFFFF"/>
+        <w:spacing w:before="450" w:after="270"/>
+        <w:rPr>
+          <w:rFonts w:ascii="Segoe UI" w:hAnsi="Segoe UI" w:cs="Segoe UI"/>
+          <w:color w:val="161616"/>
+        </w:rPr>
+      </w:pPr>
+      <w:r>
+        <w:rPr>
+          <w:rFonts w:ascii="Segoe UI" w:hAnsi="Segoe UI" w:cs="Segoe UI"/>
+          <w:color w:val="161616"/>
+        </w:rPr>
+        <w:t xml:space="preserve">Connect to data in a </w:t>
+      </w:r>
+      <w:proofErr w:type="gramStart"/>
+      <w:r>
+        <w:rPr>
+          <w:rFonts w:ascii="Segoe UI" w:hAnsi="Segoe UI" w:cs="Segoe UI"/>
+          <w:color w:val="161616"/>
+        </w:rPr>
+        <w:t>file</w:t>
+      </w:r>
+      <w:proofErr w:type="gramEnd"/>
+    </w:p>
+    <w:p>
+      <w:pPr>
+        <w:pStyle w:val="NormalWeb"/>
+        <w:shd w:val="clear" w:color="auto" w:fill="FFFFFF"/>
+        <w:rPr>
+          <w:rFonts w:ascii="Segoe UI" w:hAnsi="Segoe UI" w:cs="Segoe UI"/>
+          <w:color w:val="161616"/>
+        </w:rPr>
+      </w:pPr>
+      <w:r>
+        <w:rPr>
+          <w:rFonts w:ascii="Segoe UI" w:hAnsi="Segoe UI" w:cs="Segoe UI"/>
+          <w:color w:val="161616"/>
+        </w:rPr>
+        <w:t>In Power BI, on the </w:t>
+      </w:r>
+      <w:proofErr w:type="gramStart"/>
+      <w:r>
+        <w:rPr>
+          <w:rStyle w:val="Strong"/>
+          <w:rFonts w:ascii="Segoe UI" w:hAnsi="Segoe UI" w:cs="Segoe UI"/>
+          <w:color w:val="161616"/>
+        </w:rPr>
+        <w:t>Home</w:t>
+      </w:r>
+      <w:proofErr w:type="gramEnd"/>
+      <w:r>
+        <w:rPr>
+          <w:rFonts w:ascii="Segoe UI" w:hAnsi="Segoe UI" w:cs="Segoe UI"/>
+          <w:color w:val="161616"/>
+        </w:rPr>
+        <w:t> tab, select </w:t>
+      </w:r>
+      <w:r>
+        <w:rPr>
+          <w:rStyle w:val="Strong"/>
+          <w:rFonts w:ascii="Segoe UI" w:hAnsi="Segoe UI" w:cs="Segoe UI"/>
+          <w:color w:val="161616"/>
+        </w:rPr>
+        <w:t>Get data</w:t>
+      </w:r>
+      <w:r>
+        <w:rPr>
+          <w:rFonts w:ascii="Segoe UI" w:hAnsi="Segoe UI" w:cs="Segoe UI"/>
+          <w:color w:val="161616"/>
+        </w:rPr>
+        <w:t>. In the list that displays, select the option that you require, such as </w:t>
+      </w:r>
+      <w:r>
+        <w:rPr>
+          <w:rStyle w:val="Strong"/>
+          <w:rFonts w:ascii="Segoe UI" w:hAnsi="Segoe UI" w:cs="Segoe UI"/>
+          <w:color w:val="161616"/>
+        </w:rPr>
+        <w:t>Text/CSV</w:t>
+      </w:r>
+      <w:r>
+        <w:rPr>
+          <w:rFonts w:ascii="Segoe UI" w:hAnsi="Segoe UI" w:cs="Segoe UI"/>
+          <w:color w:val="161616"/>
+        </w:rPr>
+        <w:t> or </w:t>
+      </w:r>
+      <w:r>
+        <w:rPr>
+          <w:rStyle w:val="Strong"/>
+          <w:rFonts w:ascii="Segoe UI" w:hAnsi="Segoe UI" w:cs="Segoe UI"/>
+          <w:color w:val="161616"/>
+        </w:rPr>
+        <w:t>XML</w:t>
+      </w:r>
+      <w:r>
+        <w:rPr>
+          <w:rFonts w:ascii="Segoe UI" w:hAnsi="Segoe UI" w:cs="Segoe UI"/>
+          <w:color w:val="161616"/>
+        </w:rPr>
+        <w:t>. For this example, you'll select </w:t>
+      </w:r>
+      <w:r>
+        <w:rPr>
+          <w:rStyle w:val="Strong"/>
+          <w:rFonts w:ascii="Segoe UI" w:hAnsi="Segoe UI" w:cs="Segoe UI"/>
+          <w:color w:val="161616"/>
+        </w:rPr>
+        <w:t>Excel</w:t>
+      </w:r>
+      <w:r>
+        <w:rPr>
+          <w:rFonts w:ascii="Segoe UI" w:hAnsi="Segoe UI" w:cs="Segoe UI"/>
+          <w:color w:val="161616"/>
+        </w:rPr>
+        <w:t>.</w:t>
+      </w:r>
+    </w:p>
+    <w:p>
+      <w:pPr>
+        <w:pStyle w:val="alert-title"/>
+        <w:spacing w:before="0" w:beforeAutospacing="0" w:after="0" w:afterAutospacing="0"/>
+        <w:rPr>
+          <w:rFonts w:ascii="Segoe UI" w:hAnsi="Segoe UI" w:cs="Segoe UI"/>
+          <w:b/>
+          <w:bCs/>
+          <w:color w:val="161616"/>
+        </w:rPr>
+      </w:pPr>
+      <w:r>
+        <w:rPr>
+          <w:rFonts w:ascii="Segoe UI" w:hAnsi="Segoe UI" w:cs="Segoe UI"/>
+          <w:b/>
+          <w:bCs/>
+          <w:color w:val="161616"/>
+        </w:rPr>
+        <w:t> Tip</w:t>
+      </w:r>
+    </w:p>
+    <w:p>
+      <w:pPr>
+        <w:pStyle w:val="NormalWeb"/>
+        <w:rPr>
+          <w:rFonts w:ascii="Segoe UI" w:hAnsi="Segoe UI" w:cs="Segoe UI"/>
+          <w:color w:val="161616"/>
+        </w:rPr>
+      </w:pPr>
+      <w:r>
+        <w:rPr>
+          <w:rFonts w:ascii="Segoe UI" w:hAnsi="Segoe UI" w:cs="Segoe UI"/>
+          <w:color w:val="161616"/>
+        </w:rPr>
+        <w:t>The </w:t>
+      </w:r>
+      <w:r>
+        <w:rPr>
+          <w:rStyle w:val="Strong"/>
+          <w:rFonts w:ascii="Segoe UI" w:hAnsi="Segoe UI" w:cs="Segoe UI"/>
+          <w:color w:val="161616"/>
+        </w:rPr>
+        <w:t>Home</w:t>
+      </w:r>
+      <w:r>
+        <w:rPr>
+          <w:rFonts w:ascii="Segoe UI" w:hAnsi="Segoe UI" w:cs="Segoe UI"/>
+          <w:color w:val="161616"/>
+        </w:rPr>
+        <w:t> tab contains quick access data source options, such as </w:t>
+      </w:r>
+      <w:r>
+        <w:rPr>
+          <w:rStyle w:val="Strong"/>
+          <w:rFonts w:ascii="Segoe UI" w:hAnsi="Segoe UI" w:cs="Segoe UI"/>
+          <w:color w:val="161616"/>
+        </w:rPr>
+        <w:t>Excel</w:t>
+      </w:r>
+      <w:r>
+        <w:rPr>
+          <w:rFonts w:ascii="Segoe UI" w:hAnsi="Segoe UI" w:cs="Segoe UI"/>
+          <w:color w:val="161616"/>
+        </w:rPr>
+        <w:t>, next to the </w:t>
+      </w:r>
+      <w:r>
+        <w:rPr>
+          <w:rStyle w:val="Strong"/>
+          <w:rFonts w:ascii="Segoe UI" w:hAnsi="Segoe UI" w:cs="Segoe UI"/>
+          <w:color w:val="161616"/>
+        </w:rPr>
+        <w:t>Get data</w:t>
+      </w:r>
+      <w:r>
+        <w:rPr>
+          <w:rFonts w:ascii="Segoe UI" w:hAnsi="Segoe UI" w:cs="Segoe UI"/>
+          <w:color w:val="161616"/>
+        </w:rPr>
+        <w:t> button.</w:t>
+      </w:r>
+    </w:p>
+    <w:p>
+      <w:pPr>
+        <w:pStyle w:val="NormalWeb"/>
+        <w:shd w:val="clear" w:color="auto" w:fill="FFFFFF"/>
+        <w:rPr>
+          <w:rFonts w:ascii="Segoe UI" w:hAnsi="Segoe UI" w:cs="Segoe UI"/>
+          <w:color w:val="161616"/>
+        </w:rPr>
+      </w:pPr>
+      <w:r>
+        <w:rPr>
+          <w:rFonts w:ascii="Segoe UI" w:hAnsi="Segoe UI" w:cs="Segoe UI"/>
+          <w:noProof/>
+          <w:color w:val="0000FF"/>
+        </w:rPr>
+        <w:lastRenderedPageBreak/>
+        <w:drawing>
+          <wp:inline distT="0" distB="0" distL="0" distR="0" wp14:anchorId="7E1A5A97" wp14:editId="34EC3A7C">
+            <wp:extent cx="5943600" cy="1778000"/>
+            <wp:effectExtent l="0" t="0" r="0" b="0"/>
+            <wp:docPr id="904237567" name="Picture 4" descr="Screenshot of the Home Ribbon get data dropdown menu select excel.">
+              <a:hlinkClick xmlns:a="http://schemas.openxmlformats.org/drawingml/2006/main" r:id="rId12"/>
+            </wp:docPr>
+            <wp:cNvGraphicFramePr>
+              <a:graphicFrameLocks xmlns:a="http://schemas.openxmlformats.org/drawingml/2006/main" noChangeAspect="1"/>
+            </wp:cNvGraphicFramePr>
+            <a:graphic xmlns:a="http://schemas.openxmlformats.org/drawingml/2006/main">
+              <a:graphicData uri="http://schemas.openxmlformats.org/drawingml/2006/picture">
+                <pic:pic xmlns:pic="http://schemas.openxmlformats.org/drawingml/2006/picture">
+                  <pic:nvPicPr>
+                    <pic:cNvPr id="0" name="Picture 4" descr="Screenshot of the Home Ribbon get data dropdown menu select excel.">
+                      <a:hlinkClick r:id="rId12"/>
+                    </pic:cNvPr>
+                    <pic:cNvPicPr>
+                      <a:picLocks noChangeAspect="1" noChangeArrowheads="1"/>
+                    </pic:cNvPicPr>
+                  </pic:nvPicPr>
+                  <pic:blipFill>
+                    <a:blip r:embed="rId13">
+                      <a:extLst>
+                        <a:ext uri="{28A0092B-C50C-407E-A947-70E740481C1C}">
+                          <a14:useLocalDpi xmlns:a14="http://schemas.microsoft.com/office/drawing/2010/main" val="0"/>
+                        </a:ext>
+                      </a:extLst>
+                    </a:blip>
+                    <a:srcRect/>
+                    <a:stretch>
+                      <a:fillRect/>
+                    </a:stretch>
+                  </pic:blipFill>
+                  <pic:spPr bwMode="auto">
+                    <a:xfrm>
+                      <a:off x="0" y="0"/>
+                      <a:ext cx="5943600" cy="1778000"/>
+                    </a:xfrm>
+                    <a:prstGeom prst="rect">
+                      <a:avLst/>
+                    </a:prstGeom>
+                    <a:noFill/>
+                    <a:ln>
+                      <a:noFill/>
+                    </a:ln>
+                  </pic:spPr>
+                </pic:pic>
+              </a:graphicData>
+            </a:graphic>
+          </wp:inline>
+        </w:drawing>
+      </w:r>
+    </w:p>
+    <w:p>
+      <w:pPr>
+        <w:pStyle w:val="NormalWeb"/>
+        <w:shd w:val="clear" w:color="auto" w:fill="FFFFFF"/>
+        <w:rPr>
+          <w:rFonts w:ascii="Segoe UI" w:hAnsi="Segoe UI" w:cs="Segoe UI"/>
+          <w:color w:val="161616"/>
+        </w:rPr>
+      </w:pPr>
+      <w:r>
+        <w:rPr>
+          <w:rFonts w:ascii="Segoe UI" w:hAnsi="Segoe UI" w:cs="Segoe UI"/>
+          <w:color w:val="161616"/>
+        </w:rPr>
+        <w:t>Depending on your selection, you need to find and open your data source. You might be prompted to sign into a service, such as OneDrive, to authenticate your request. In this example, you'll open the </w:t>
+      </w:r>
+      <w:r>
+        <w:rPr>
+          <w:rStyle w:val="Strong"/>
+          <w:rFonts w:ascii="Segoe UI" w:hAnsi="Segoe UI" w:cs="Segoe UI"/>
+          <w:color w:val="161616"/>
+        </w:rPr>
+        <w:t>Employee Data</w:t>
+      </w:r>
+      <w:r>
+        <w:rPr>
+          <w:rFonts w:ascii="Segoe UI" w:hAnsi="Segoe UI" w:cs="Segoe UI"/>
+          <w:color w:val="161616"/>
+        </w:rPr>
+        <w:t> Excel workbook that is stored on the Desktop (Remember, no files are provided for practice, these are hypothetical steps).</w:t>
+      </w:r>
+    </w:p>
+    <w:p>
+      <w:pPr>
+        <w:pStyle w:val="NormalWeb"/>
+        <w:shd w:val="clear" w:color="auto" w:fill="FFFFFF"/>
+        <w:rPr>
+          <w:rFonts w:ascii="Segoe UI" w:hAnsi="Segoe UI" w:cs="Segoe UI"/>
+          <w:color w:val="161616"/>
+        </w:rPr>
+      </w:pPr>
+      <w:r>
+        <w:rPr>
+          <w:rFonts w:ascii="Segoe UI" w:hAnsi="Segoe UI" w:cs="Segoe UI"/>
+          <w:noProof/>
+          <w:color w:val="0000FF"/>
+        </w:rPr>
+        <w:drawing>
+          <wp:inline distT="0" distB="0" distL="0" distR="0" wp14:anchorId="54124F3C" wp14:editId="2AAE5A08">
+            <wp:extent cx="5943600" cy="1780540"/>
+            <wp:effectExtent l="0" t="0" r="0" b="0"/>
+            <wp:docPr id="1156963524" name="Picture 3" descr="Screenshot of selecting the file called employee data stored on the desktop.">
+              <a:hlinkClick xmlns:a="http://schemas.openxmlformats.org/drawingml/2006/main" r:id="rId14"/>
+            </wp:docPr>
+            <wp:cNvGraphicFramePr>
+              <a:graphicFrameLocks xmlns:a="http://schemas.openxmlformats.org/drawingml/2006/main" noChangeAspect="1"/>
+            </wp:cNvGraphicFramePr>
+            <a:graphic xmlns:a="http://schemas.openxmlformats.org/drawingml/2006/main">
+              <a:graphicData uri="http://schemas.openxmlformats.org/drawingml/2006/picture">
+                <pic:pic xmlns:pic="http://schemas.openxmlformats.org/drawingml/2006/picture">
+                  <pic:nvPicPr>
+                    <pic:cNvPr id="0" name="Picture 5" descr="Screenshot of selecting the file called employee data stored on the desktop.">
+                      <a:hlinkClick r:id="rId14"/>
+                    </pic:cNvPr>
+                    <pic:cNvPicPr>
+                      <a:picLocks noChangeAspect="1" noChangeArrowheads="1"/>
+                    </pic:cNvPicPr>
+                  </pic:nvPicPr>
+                  <pic:blipFill>
+                    <a:blip r:embed="rId15">
+                      <a:extLst>
+                        <a:ext uri="{28A0092B-C50C-407E-A947-70E740481C1C}">
+                          <a14:useLocalDpi xmlns:a14="http://schemas.microsoft.com/office/drawing/2010/main" val="0"/>
+                        </a:ext>
+                      </a:extLst>
+                    </a:blip>
+                    <a:srcRect/>
+                    <a:stretch>
+                      <a:fillRect/>
+                    </a:stretch>
+                  </pic:blipFill>
+                  <pic:spPr bwMode="auto">
+                    <a:xfrm>
+                      <a:off x="0" y="0"/>
+                      <a:ext cx="5943600" cy="1780540"/>
+                    </a:xfrm>
+                    <a:prstGeom prst="rect">
+                      <a:avLst/>
+                    </a:prstGeom>
+                    <a:noFill/>
+                    <a:ln>
+                      <a:noFill/>
+                    </a:ln>
+                  </pic:spPr>
+                </pic:pic>
+              </a:graphicData>
+            </a:graphic>
+          </wp:inline>
+        </w:drawing>
+      </w:r>
+    </w:p>
+    <w:p>
+      <w:pPr>
+        <w:pStyle w:val="Heading3"/>
+        <w:shd w:val="clear" w:color="auto" w:fill="FFFFFF"/>
+        <w:spacing w:before="450" w:after="270"/>
+        <w:rPr>
+          <w:rFonts w:ascii="Segoe UI" w:hAnsi="Segoe UI" w:cs="Segoe UI"/>
+          <w:color w:val="161616"/>
+        </w:rPr>
+      </w:pPr>
+      <w:r>
+        <w:rPr>
+          <w:rFonts w:ascii="Segoe UI" w:hAnsi="Segoe UI" w:cs="Segoe UI"/>
+          <w:color w:val="161616"/>
+        </w:rPr>
+        <w:t xml:space="preserve">Select the file data to </w:t>
+      </w:r>
+      <w:proofErr w:type="gramStart"/>
+      <w:r>
+        <w:rPr>
+          <w:rFonts w:ascii="Segoe UI" w:hAnsi="Segoe UI" w:cs="Segoe UI"/>
+          <w:color w:val="161616"/>
+        </w:rPr>
+        <w:t>import</w:t>
+      </w:r>
+      <w:proofErr w:type="gramEnd"/>
+    </w:p>
+    <w:p>
+      <w:pPr>
+        <w:pStyle w:val="NormalWeb"/>
+        <w:shd w:val="clear" w:color="auto" w:fill="FFFFFF"/>
+        <w:rPr>
+          <w:rFonts w:ascii="Segoe UI" w:hAnsi="Segoe UI" w:cs="Segoe UI"/>
+          <w:color w:val="161616"/>
+        </w:rPr>
+      </w:pPr>
+      <w:r>
+        <w:rPr>
+          <w:rFonts w:ascii="Segoe UI" w:hAnsi="Segoe UI" w:cs="Segoe UI"/>
+          <w:color w:val="161616"/>
+        </w:rPr>
+        <w:t>After the file has connected to Power BI Desktop, the </w:t>
+      </w:r>
+      <w:r>
+        <w:rPr>
+          <w:rStyle w:val="Strong"/>
+          <w:rFonts w:ascii="Segoe UI" w:hAnsi="Segoe UI" w:cs="Segoe UI"/>
+          <w:color w:val="161616"/>
+        </w:rPr>
+        <w:t>Navigator</w:t>
+      </w:r>
+      <w:r>
+        <w:rPr>
+          <w:rFonts w:ascii="Segoe UI" w:hAnsi="Segoe UI" w:cs="Segoe UI"/>
+          <w:color w:val="161616"/>
+        </w:rPr>
+        <w:t> window opens. This window shows you the data that is available in your data source (the Excel file in this example). You can select a table or entity to preview its contents, to ensure that the correct data is loaded into the Power BI model.</w:t>
+      </w:r>
+    </w:p>
+    <w:p>
+      <w:pPr>
+        <w:pStyle w:val="NormalWeb"/>
+        <w:shd w:val="clear" w:color="auto" w:fill="FFFFFF"/>
+        <w:rPr>
+          <w:rFonts w:ascii="Segoe UI" w:hAnsi="Segoe UI" w:cs="Segoe UI"/>
+          <w:color w:val="161616"/>
+        </w:rPr>
+      </w:pPr>
+      <w:r>
+        <w:rPr>
+          <w:rFonts w:ascii="Segoe UI" w:hAnsi="Segoe UI" w:cs="Segoe UI"/>
+          <w:color w:val="161616"/>
+        </w:rPr>
+        <w:t>Select the check box(es) of the table(s) that you want to bring in to Power BI. This selection activates the </w:t>
+      </w:r>
+      <w:r>
+        <w:rPr>
+          <w:rStyle w:val="Strong"/>
+          <w:rFonts w:ascii="Segoe UI" w:hAnsi="Segoe UI" w:cs="Segoe UI"/>
+          <w:color w:val="161616"/>
+        </w:rPr>
+        <w:t>Load</w:t>
+      </w:r>
+      <w:r>
+        <w:rPr>
+          <w:rFonts w:ascii="Segoe UI" w:hAnsi="Segoe UI" w:cs="Segoe UI"/>
+          <w:color w:val="161616"/>
+        </w:rPr>
+        <w:t> and </w:t>
+      </w:r>
+      <w:r>
+        <w:rPr>
+          <w:rStyle w:val="Strong"/>
+          <w:rFonts w:ascii="Segoe UI" w:hAnsi="Segoe UI" w:cs="Segoe UI"/>
+          <w:color w:val="161616"/>
+        </w:rPr>
+        <w:t>Transform Data</w:t>
+      </w:r>
+      <w:r>
+        <w:rPr>
+          <w:rFonts w:ascii="Segoe UI" w:hAnsi="Segoe UI" w:cs="Segoe UI"/>
+          <w:color w:val="161616"/>
+        </w:rPr>
+        <w:t> buttons as shown in the following image.</w:t>
+      </w:r>
+    </w:p>
+    <w:p>
+      <w:pPr>
+        <w:pStyle w:val="NormalWeb"/>
+        <w:shd w:val="clear" w:color="auto" w:fill="FFFFFF"/>
+        <w:rPr>
+          <w:rFonts w:ascii="Segoe UI" w:hAnsi="Segoe UI" w:cs="Segoe UI"/>
+          <w:color w:val="161616"/>
+        </w:rPr>
+      </w:pPr>
+      <w:r>
+        <w:rPr>
+          <w:rFonts w:ascii="Segoe UI" w:hAnsi="Segoe UI" w:cs="Segoe UI"/>
+          <w:noProof/>
+          <w:color w:val="0000FF"/>
+        </w:rPr>
+        <w:lastRenderedPageBreak/>
+        <w:drawing>
+          <wp:inline distT="0" distB="0" distL="0" distR="0" wp14:anchorId="5D769EB7" wp14:editId="564E162E">
+            <wp:extent cx="5943600" cy="3557905"/>
+            <wp:effectExtent l="0" t="0" r="0" b="4445"/>
+            <wp:docPr id="166666600" name="Picture 2" descr="Screenshot of the Navigator window in Power B I Desktop.">
+              <a:hlinkClick xmlns:a="http://schemas.openxmlformats.org/drawingml/2006/main" r:id="rId16"/>
+            </wp:docPr>
+            <wp:cNvGraphicFramePr>
+              <a:graphicFrameLocks xmlns:a="http://schemas.openxmlformats.org/drawingml/2006/main" noChangeAspect="1"/>
+            </wp:cNvGraphicFramePr>
+            <a:graphic xmlns:a="http://schemas.openxmlformats.org/drawingml/2006/main">
+              <a:graphicData uri="http://schemas.openxmlformats.org/drawingml/2006/picture">
+                <pic:pic xmlns:pic="http://schemas.openxmlformats.org/drawingml/2006/picture">
+                  <pic:nvPicPr>
+                    <pic:cNvPr id="0" name="Picture 6" descr="Screenshot of the Navigator window in Power B I Desktop.">
+                      <a:hlinkClick r:id="rId16"/>
+                    </pic:cNvPr>
+                    <pic:cNvPicPr>
+                      <a:picLocks noChangeAspect="1" noChangeArrowheads="1"/>
+                    </pic:cNvPicPr>
+                  </pic:nvPicPr>
+                  <pic:blipFill>
+                    <a:blip r:embed="rId17">
+                      <a:extLst>
+                        <a:ext uri="{28A0092B-C50C-407E-A947-70E740481C1C}">
+                          <a14:useLocalDpi xmlns:a14="http://schemas.microsoft.com/office/drawing/2010/main" val="0"/>
+                        </a:ext>
+                      </a:extLst>
+                    </a:blip>
+                    <a:srcRect/>
+                    <a:stretch>
+                      <a:fillRect/>
+                    </a:stretch>
+                  </pic:blipFill>
+                  <pic:spPr bwMode="auto">
+                    <a:xfrm>
+                      <a:off x="0" y="0"/>
+                      <a:ext cx="5943600" cy="3557905"/>
+                    </a:xfrm>
+                    <a:prstGeom prst="rect">
+                      <a:avLst/>
+                    </a:prstGeom>
+                    <a:noFill/>
+                    <a:ln>
+                      <a:noFill/>
+                    </a:ln>
+                  </pic:spPr>
+                </pic:pic>
+              </a:graphicData>
+            </a:graphic>
+          </wp:inline>
+        </w:drawing>
+      </w:r>
+    </w:p>
+    <w:p>
+      <w:pPr>
+        <w:pStyle w:val="NormalWeb"/>
+        <w:shd w:val="clear" w:color="auto" w:fill="FFFFFF"/>
+        <w:rPr>
+          <w:rFonts w:ascii="Segoe UI" w:hAnsi="Segoe UI" w:cs="Segoe UI"/>
+          <w:color w:val="161616"/>
+        </w:rPr>
+      </w:pPr>
+      <w:r>
+        <w:rPr>
+          <w:rFonts w:ascii="Segoe UI" w:hAnsi="Segoe UI" w:cs="Segoe UI"/>
+          <w:color w:val="161616"/>
+        </w:rPr>
+        <w:t>Now you can select the </w:t>
+      </w:r>
+      <w:r>
+        <w:rPr>
+          <w:rStyle w:val="Strong"/>
+          <w:rFonts w:ascii="Segoe UI" w:hAnsi="Segoe UI" w:cs="Segoe UI"/>
+          <w:color w:val="161616"/>
+        </w:rPr>
+        <w:t>Load</w:t>
+      </w:r>
+      <w:r>
+        <w:rPr>
+          <w:rFonts w:ascii="Segoe UI" w:hAnsi="Segoe UI" w:cs="Segoe UI"/>
+          <w:color w:val="161616"/>
+        </w:rPr>
+        <w:t> button to automatically load your data into the Power BI model or select the </w:t>
+      </w:r>
+      <w:r>
+        <w:rPr>
+          <w:rStyle w:val="Strong"/>
+          <w:rFonts w:ascii="Segoe UI" w:hAnsi="Segoe UI" w:cs="Segoe UI"/>
+          <w:color w:val="161616"/>
+        </w:rPr>
+        <w:t>Transform Data</w:t>
+      </w:r>
+      <w:r>
+        <w:rPr>
+          <w:rFonts w:ascii="Segoe UI" w:hAnsi="Segoe UI" w:cs="Segoe UI"/>
+          <w:color w:val="161616"/>
+        </w:rPr>
+        <w:t> button to launch the Power Query Editor, where you can review and clean your data before loading it into the Power BI model.</w:t>
+      </w:r>
+    </w:p>
+    <w:p>
+      <w:pPr>
+        <w:pStyle w:val="NormalWeb"/>
+        <w:shd w:val="clear" w:color="auto" w:fill="FFFFFF"/>
+        <w:rPr>
+          <w:rFonts w:ascii="Segoe UI" w:hAnsi="Segoe UI" w:cs="Segoe UI"/>
+          <w:color w:val="161616"/>
+        </w:rPr>
+      </w:pPr>
+      <w:r>
+        <w:rPr>
+          <w:rFonts w:ascii="Segoe UI" w:hAnsi="Segoe UI" w:cs="Segoe UI"/>
+          <w:color w:val="161616"/>
+        </w:rPr>
+        <w:t>We often recommend that you transform data, but that process will be discussed later in this module. For this example, you can select </w:t>
+      </w:r>
+      <w:r>
+        <w:rPr>
+          <w:rStyle w:val="Strong"/>
+          <w:rFonts w:ascii="Segoe UI" w:hAnsi="Segoe UI" w:cs="Segoe UI"/>
+          <w:color w:val="161616"/>
+        </w:rPr>
+        <w:t>Load</w:t>
+      </w:r>
+      <w:r>
+        <w:rPr>
+          <w:rFonts w:ascii="Segoe UI" w:hAnsi="Segoe UI" w:cs="Segoe UI"/>
+          <w:color w:val="161616"/>
+        </w:rPr>
+        <w:t>.</w:t>
+      </w:r>
+    </w:p>
+    <w:p>
+      <w:pPr>
+        <w:pStyle w:val="Heading3"/>
+        <w:shd w:val="clear" w:color="auto" w:fill="FFFFFF"/>
+        <w:spacing w:before="450" w:after="270"/>
+        <w:rPr>
+          <w:rFonts w:ascii="Segoe UI" w:hAnsi="Segoe UI" w:cs="Segoe UI"/>
+          <w:color w:val="161616"/>
+        </w:rPr>
+      </w:pPr>
+      <w:r>
+        <w:rPr>
+          <w:rFonts w:ascii="Segoe UI" w:hAnsi="Segoe UI" w:cs="Segoe UI"/>
+          <w:color w:val="161616"/>
+        </w:rPr>
+        <w:t xml:space="preserve">Change the source </w:t>
+      </w:r>
+      <w:proofErr w:type="gramStart"/>
+      <w:r>
+        <w:rPr>
+          <w:rFonts w:ascii="Segoe UI" w:hAnsi="Segoe UI" w:cs="Segoe UI"/>
+          <w:color w:val="161616"/>
+        </w:rPr>
+        <w:t>file</w:t>
+      </w:r>
+      <w:proofErr w:type="gramEnd"/>
+    </w:p>
+    <w:p>
+      <w:pPr>
+        <w:pStyle w:val="NormalWeb"/>
+        <w:shd w:val="clear" w:color="auto" w:fill="FFFFFF"/>
+        <w:rPr>
+          <w:rFonts w:ascii="Segoe UI" w:hAnsi="Segoe UI" w:cs="Segoe UI"/>
+          <w:color w:val="161616"/>
+        </w:rPr>
+      </w:pPr>
+      <w:r>
+        <w:rPr>
+          <w:rFonts w:ascii="Segoe UI" w:hAnsi="Segoe UI" w:cs="Segoe UI"/>
+          <w:color w:val="161616"/>
+        </w:rPr>
+        <w:t>You might have to change the location of a source file for a data source during development, or if a file storage location changes. To keep your reports up to date, you'll need to update your file connection paths in Power BI.</w:t>
+      </w:r>
+    </w:p>
+    <w:p>
+      <w:pPr>
+        <w:pStyle w:val="NormalWeb"/>
+        <w:shd w:val="clear" w:color="auto" w:fill="FFFFFF"/>
+        <w:rPr>
+          <w:rFonts w:ascii="Segoe UI" w:hAnsi="Segoe UI" w:cs="Segoe UI"/>
+          <w:color w:val="161616"/>
+        </w:rPr>
+      </w:pPr>
+      <w:r>
+        <w:rPr>
+          <w:rFonts w:ascii="Segoe UI" w:hAnsi="Segoe UI" w:cs="Segoe UI"/>
+          <w:color w:val="161616"/>
+        </w:rPr>
+        <w:t>Power Query provides many ways for you to accomplish this task, so that you can make this type of change when needed.</w:t>
+      </w:r>
+    </w:p>
+    <w:p>
+      <w:pPr>
+        <w:numPr>
+          <w:ilvl w:val="0"/>
+          <w:numId w:val="5"/>
+        </w:numPr>
+        <w:shd w:val="clear" w:color="auto" w:fill="FFFFFF"/>
+        <w:spacing w:after="0" w:line="240" w:lineRule="auto"/>
+        <w:ind w:left="1290"/>
+        <w:rPr>
+          <w:rFonts w:ascii="Segoe UI" w:hAnsi="Segoe UI" w:cs="Segoe UI"/>
+          <w:color w:val="161616"/>
+        </w:rPr>
+      </w:pPr>
+      <w:r>
+        <w:rPr>
+          <w:rFonts w:ascii="Segoe UI" w:hAnsi="Segoe UI" w:cs="Segoe UI"/>
+          <w:color w:val="161616"/>
+        </w:rPr>
+        <w:t>Data source settings</w:t>
+      </w:r>
+    </w:p>
+    <w:p>
+      <w:pPr>
+        <w:numPr>
+          <w:ilvl w:val="0"/>
+          <w:numId w:val="5"/>
+        </w:numPr>
+        <w:shd w:val="clear" w:color="auto" w:fill="FFFFFF"/>
+        <w:spacing w:after="0" w:line="240" w:lineRule="auto"/>
+        <w:ind w:left="1290"/>
+        <w:rPr>
+          <w:rFonts w:ascii="Segoe UI" w:hAnsi="Segoe UI" w:cs="Segoe UI"/>
+          <w:color w:val="161616"/>
+        </w:rPr>
+      </w:pPr>
+      <w:r>
+        <w:rPr>
+          <w:rFonts w:ascii="Segoe UI" w:hAnsi="Segoe UI" w:cs="Segoe UI"/>
+          <w:color w:val="161616"/>
+        </w:rPr>
+        <w:t>Query settings</w:t>
+      </w:r>
+    </w:p>
+    <w:p>
+      <w:pPr>
+        <w:numPr>
+          <w:ilvl w:val="0"/>
+          <w:numId w:val="5"/>
+        </w:numPr>
+        <w:shd w:val="clear" w:color="auto" w:fill="FFFFFF"/>
+        <w:spacing w:after="0" w:line="240" w:lineRule="auto"/>
+        <w:ind w:left="1290"/>
+        <w:rPr>
+          <w:rFonts w:ascii="Segoe UI" w:hAnsi="Segoe UI" w:cs="Segoe UI"/>
+          <w:color w:val="161616"/>
+        </w:rPr>
+      </w:pPr>
+      <w:r>
+        <w:rPr>
+          <w:rFonts w:ascii="Segoe UI" w:hAnsi="Segoe UI" w:cs="Segoe UI"/>
+          <w:color w:val="161616"/>
+        </w:rPr>
+        <w:t>Advanced Editor</w:t>
+      </w:r>
+    </w:p>
+    <w:p>
+      <w:pPr>
+        <w:pStyle w:val="alert-title"/>
+        <w:spacing w:before="0" w:beforeAutospacing="0" w:after="0" w:afterAutospacing="0"/>
+        <w:rPr>
+          <w:rFonts w:ascii="Segoe UI" w:hAnsi="Segoe UI" w:cs="Segoe UI"/>
+          <w:b/>
+          <w:bCs/>
+          <w:color w:val="161616"/>
+        </w:rPr>
+      </w:pPr>
+      <w:r>
+        <w:rPr>
+          <w:rFonts w:ascii="Segoe UI" w:hAnsi="Segoe UI" w:cs="Segoe UI"/>
+          <w:b/>
+          <w:bCs/>
+          <w:color w:val="161616"/>
+        </w:rPr>
+        <w:t> Warning</w:t>
+      </w:r>
+    </w:p>
+    <w:p>
+      <w:pPr>
+        <w:pStyle w:val="NormalWeb"/>
+        <w:rPr>
+          <w:rFonts w:ascii="Segoe UI" w:hAnsi="Segoe UI" w:cs="Segoe UI"/>
+          <w:color w:val="161616"/>
+        </w:rPr>
+      </w:pPr>
+      <w:r>
+        <w:rPr>
+          <w:rFonts w:ascii="Segoe UI" w:hAnsi="Segoe UI" w:cs="Segoe UI"/>
+          <w:color w:val="161616"/>
+        </w:rPr>
+        <w:lastRenderedPageBreak/>
+        <w:t>If you are changing a file path, make sure that you reconnect to the same file with the same file structure. Any structural changes to a file, such as deleting or renaming columns in the source file, will break the reporting model.</w:t>
+      </w:r>
+    </w:p>
+    <w:p>
+      <w:pPr>
+        <w:pStyle w:val="NormalWeb"/>
+        <w:shd w:val="clear" w:color="auto" w:fill="FFFFFF"/>
+        <w:rPr>
+          <w:rFonts w:ascii="Segoe UI" w:hAnsi="Segoe UI" w:cs="Segoe UI"/>
+          <w:color w:val="161616"/>
+        </w:rPr>
+      </w:pPr>
+      <w:r>
+        <w:rPr>
+          <w:rFonts w:ascii="Segoe UI" w:hAnsi="Segoe UI" w:cs="Segoe UI"/>
+          <w:color w:val="161616"/>
+        </w:rPr>
+        <w:t>For example, try changing the data source file path in the data source settings. Select </w:t>
+      </w:r>
+      <w:r>
+        <w:rPr>
+          <w:rStyle w:val="Strong"/>
+          <w:rFonts w:ascii="Segoe UI" w:hAnsi="Segoe UI" w:cs="Segoe UI"/>
+          <w:color w:val="161616"/>
+        </w:rPr>
+        <w:t>Data source settings</w:t>
+      </w:r>
+      <w:r>
+        <w:rPr>
+          <w:rFonts w:ascii="Segoe UI" w:hAnsi="Segoe UI" w:cs="Segoe UI"/>
+          <w:color w:val="161616"/>
+        </w:rPr>
+        <w:t> in Power Query. In the </w:t>
+      </w:r>
+      <w:r>
+        <w:rPr>
+          <w:rStyle w:val="Strong"/>
+          <w:rFonts w:ascii="Segoe UI" w:hAnsi="Segoe UI" w:cs="Segoe UI"/>
+          <w:color w:val="161616"/>
+        </w:rPr>
+        <w:t>Data source settings</w:t>
+      </w:r>
+      <w:r>
+        <w:rPr>
+          <w:rFonts w:ascii="Segoe UI" w:hAnsi="Segoe UI" w:cs="Segoe UI"/>
+          <w:color w:val="161616"/>
+        </w:rPr>
+        <w:t> window, select your file and then select </w:t>
+      </w:r>
+      <w:r>
+        <w:rPr>
+          <w:rStyle w:val="Strong"/>
+          <w:rFonts w:ascii="Segoe UI" w:hAnsi="Segoe UI" w:cs="Segoe UI"/>
+          <w:color w:val="161616"/>
+        </w:rPr>
+        <w:t>Change Source</w:t>
+      </w:r>
+      <w:r>
+        <w:rPr>
+          <w:rFonts w:ascii="Segoe UI" w:hAnsi="Segoe UI" w:cs="Segoe UI"/>
+          <w:color w:val="161616"/>
+        </w:rPr>
+        <w:t>. Update the </w:t>
+      </w:r>
+      <w:r>
+        <w:rPr>
+          <w:rStyle w:val="Strong"/>
+          <w:rFonts w:ascii="Segoe UI" w:hAnsi="Segoe UI" w:cs="Segoe UI"/>
+          <w:color w:val="161616"/>
+        </w:rPr>
+        <w:t>File path</w:t>
+      </w:r>
+      <w:r>
+        <w:rPr>
+          <w:rFonts w:ascii="Segoe UI" w:hAnsi="Segoe UI" w:cs="Segoe UI"/>
+          <w:color w:val="161616"/>
+        </w:rPr>
+        <w:t> or use the </w:t>
+      </w:r>
+      <w:r>
+        <w:rPr>
+          <w:rStyle w:val="Strong"/>
+          <w:rFonts w:ascii="Segoe UI" w:hAnsi="Segoe UI" w:cs="Segoe UI"/>
+          <w:color w:val="161616"/>
+        </w:rPr>
+        <w:t>Browse</w:t>
+      </w:r>
+      <w:r>
+        <w:rPr>
+          <w:rFonts w:ascii="Segoe UI" w:hAnsi="Segoe UI" w:cs="Segoe UI"/>
+          <w:color w:val="161616"/>
+        </w:rPr>
+        <w:t> option to locate your file, select </w:t>
+      </w:r>
+      <w:r>
+        <w:rPr>
+          <w:rStyle w:val="Strong"/>
+          <w:rFonts w:ascii="Segoe UI" w:hAnsi="Segoe UI" w:cs="Segoe UI"/>
+          <w:color w:val="161616"/>
+        </w:rPr>
+        <w:t>OK</w:t>
+      </w:r>
+      <w:r>
+        <w:rPr>
+          <w:rFonts w:ascii="Segoe UI" w:hAnsi="Segoe UI" w:cs="Segoe UI"/>
+          <w:color w:val="161616"/>
+        </w:rPr>
+        <w:t>, and then select </w:t>
+      </w:r>
+      <w:r>
+        <w:rPr>
+          <w:rStyle w:val="Strong"/>
+          <w:rFonts w:ascii="Segoe UI" w:hAnsi="Segoe UI" w:cs="Segoe UI"/>
+          <w:color w:val="161616"/>
+        </w:rPr>
+        <w:t>Close</w:t>
+      </w:r>
+      <w:r>
+        <w:rPr>
+          <w:rFonts w:ascii="Segoe UI" w:hAnsi="Segoe UI" w:cs="Segoe UI"/>
+          <w:color w:val="161616"/>
+        </w:rPr>
+        <w:t>.</w:t>
+      </w:r>
+    </w:p>
+    <w:p>
+      <w:pPr>
+        <w:pStyle w:val="NormalWeb"/>
+        <w:shd w:val="clear" w:color="auto" w:fill="FFFFFF"/>
+        <w:rPr>
+          <w:rFonts w:ascii="Segoe UI" w:hAnsi="Segoe UI" w:cs="Segoe UI"/>
+          <w:color w:val="161616"/>
+        </w:rPr>
+      </w:pPr>
+      <w:r>
+        <w:rPr>
+          <w:rFonts w:ascii="Segoe UI" w:hAnsi="Segoe UI" w:cs="Segoe UI"/>
+          <w:noProof/>
+          <w:color w:val="0000FF"/>
+        </w:rPr>
+        <w:drawing>
+          <wp:inline distT="0" distB="0" distL="0" distR="0" wp14:anchorId="2AB3BE3B" wp14:editId="3BB41EF4">
+            <wp:extent cx="5943600" cy="4431030"/>
+            <wp:effectExtent l="0" t="0" r="0" b="7620"/>
+            <wp:docPr id="1105766349" name="Picture 1" descr="Screenshot of the Data Source settings window in Power BI Desktop.">
+              <a:hlinkClick xmlns:a="http://schemas.openxmlformats.org/drawingml/2006/main" r:id="rId18"/>
+            </wp:docPr>
+            <wp:cNvGraphicFramePr>
+              <a:graphicFrameLocks xmlns:a="http://schemas.openxmlformats.org/drawingml/2006/main" noChangeAspect="1"/>
+            </wp:cNvGraphicFramePr>
+            <a:graphic xmlns:a="http://schemas.openxmlformats.org/drawingml/2006/main">
+              <a:graphicData uri="http://schemas.openxmlformats.org/drawingml/2006/picture">
+                <pic:pic xmlns:pic="http://schemas.openxmlformats.org/drawingml/2006/picture">
+                  <pic:nvPicPr>
+                    <pic:cNvPr id="0" name="Picture 7" descr="Screenshot of the Data Source settings window in Power BI Desktop.">
+                      <a:hlinkClick r:id="rId18"/>
+                    </pic:cNvPr>
+                    <pic:cNvPicPr>
+                      <a:picLocks noChangeAspect="1" noChangeArrowheads="1"/>
+                    </pic:cNvPicPr>
+                  </pic:nvPicPr>
+                  <pic:blipFill>
+                    <a:blip r:embed="rId19">
+                      <a:extLst>
+                        <a:ext uri="{28A0092B-C50C-407E-A947-70E740481C1C}">
+                          <a14:useLocalDpi xmlns:a14="http://schemas.microsoft.com/office/drawing/2010/main" val="0"/>
+                        </a:ext>
+                      </a:extLst>
+                    </a:blip>
+                    <a:srcRect/>
+                    <a:stretch>
+                      <a:fillRect/>
+                    </a:stretch>
+                  </pic:blipFill>
+                  <pic:spPr bwMode="auto">
+                    <a:xfrm>
+                      <a:off x="0" y="0"/>
+                      <a:ext cx="5943600" cy="4431030"/>
+                    </a:xfrm>
+                    <a:prstGeom prst="rect">
+                      <a:avLst/>
+                    </a:prstGeom>
+                    <a:noFill/>
+                    <a:ln>
+                      <a:noFill/>
+                    </a:ln>
+                  </pic:spPr>
+                </pic:pic>
+              </a:graphicData>
+            </a:graphic>
+          </wp:inline>
+        </w:drawing>
+      </w:r>
+    </w:p>
+    <w:p>
+      <w:pPr>
+        <w:shd w:val="clear" w:color="auto" w:fill="FFFFFF"/>
+        <w:rPr>
+          <w:rFonts w:ascii="Segoe UI" w:hAnsi="Segoe UI" w:cs="Segoe UI"/>
+          <w:color w:val="161616"/>
+        </w:rPr>
+      </w:pPr>
+      <w:r>
+        <w:rPr>
+          <w:rFonts w:ascii="Segoe UI" w:hAnsi="Segoe UI" w:cs="Segoe UI"/>
+          <w:color w:val="161616"/>
+        </w:rPr>
+        <w:pict w14:anchorId="4C95988D">
+          <v:rect id="_x0000_i1032" style="width:0;height:0" o:hralign="center" o:hrstd="t" o:hr="t" fillcolor="#a0a0a0" stroked="f"/>
+        </w:pict>
+      </w:r>
+    </w:p>
+    <w:p>
+      <w:pPr>
+        <w:pStyle w:val="Heading2"/>
+        <w:shd w:val="clear" w:color="auto" w:fill="FFFFFF"/>
+        <w:rPr>
+          <w:rFonts w:ascii="Segoe UI" w:hAnsi="Segoe UI" w:cs="Segoe UI"/>
+          <w:color w:val="161616"/>
+        </w:rPr>
+      </w:pPr>
+      <w:r>
+        <w:rPr>
+          <w:rFonts w:ascii="Segoe UI" w:hAnsi="Segoe UI" w:cs="Segoe UI"/>
+          <w:color w:val="161616"/>
+        </w:rPr>
+        <w:t xml:space="preserve">Next unit: Get data from relational data </w:t>
+      </w:r>
+      <w:proofErr w:type="gramStart"/>
+      <w:r>
+        <w:rPr>
+          <w:rFonts w:ascii="Segoe UI" w:hAnsi="Segoe UI" w:cs="Segoe UI"/>
+          <w:color w:val="161616"/>
+        </w:rPr>
+        <w:t>sources</w:t>
       </w:r>
       <w:proofErr w:type="gramEnd"/>
     </w:p>
@@ -841,6 +2455,119 @@
 <file path=word/numbering.xml><?xml version="1.0" encoding="utf-8"?>
 <w:numbering xmlns:wpc="http://schemas.microsoft.com/office/word/2010/wordprocessingCanvas" xmlns:cx="http://schemas.microsoft.com/office/drawing/2014/chartex" xmlns:cx1="http://schemas.microsoft.com/office/drawing/2015/9/8/chartex" xmlns:cx2="http://schemas.microsoft.com/office/drawing/2015/10/21/chartex" xmlns:cx3="http://schemas.microsoft.com/office/drawing/2016/5/9/chartex" xmlns:cx4="http://schemas.microsoft.com/office/drawing/2016/5/10/chartex" xmlns:cx5="http://schemas.microsoft.com/office/drawing/2016/5/11/chartex" xmlns:cx6="http://schemas.microsoft.com/office/drawing/2016/5/12/chartex" xmlns:cx7="http://schemas.microsoft.com/office/drawing/2016/5/13/chartex" xmlns:cx8="http://schemas.microsoft.com/office/drawing/2016/5/14/chartex" xmlns:mc="http://schemas.openxmlformats.org/markup-compatibility/2006" xmlns:aink="http://schemas.microsoft.com/office/drawing/2016/ink" xmlns:am3d="http://schemas.microsoft.com/office/drawing/2017/model3d" xmlns:o="urn:schemas-microsoft-com:office:office" xmlns:oel="http://schemas.microsoft.com/office/2019/extlst" xmlns:r="http://schemas.openxmlformats.org/officeDocument/2006/relationships" xmlns:m="http://schemas.openxmlformats.org/officeDocument/2006/math" xmlns:v="urn:schemas-microsoft-com:vml" xmlns:wp14="http://schemas.microsoft.com/office/word/2010/wordprocessingDrawing" xmlns:wp="http://schemas.openxmlformats.org/drawingml/2006/wordprocessingDrawing" xmlns:w10="urn:schemas-microsoft-com:office:word" xmlns:w="http://schemas.openxmlformats.org/wordprocessingml/2006/main" xmlns:w14="http://schemas.microsoft.com/office/word/2010/wordml" xmlns:w15="http://schemas.microsoft.com/office/word/2012/wordml" xmlns:w16cex="http://schemas.microsoft.com/office/word/2018/wordml/cex" xmlns:w16cid="http://schemas.microsoft.com/office/word/2016/wordml/cid" xmlns:w16="http://schemas.microsoft.com/office/word/2018/wordml" xmlns:w16du="http://schemas.microsoft.com/office/word/2023/wordml/word16du" xmlns:w16sdtdh="http://schemas.microsoft.com/office/word/2020/wordml/sdtdatahash" xmlns:w16se="http://schemas.microsoft.com/office/word/2015/wordml/symex" xmlns:wpg="http://schemas.microsoft.com/office/word/2010/wordprocessingGroup" xmlns:wpi="http://schemas.microsoft.com/office/word/2010/wordprocessingInk" xmlns:wne="http://schemas.microsoft.com/office/word/2006/wordml" xmlns:wps="http://schemas.microsoft.com/office/word/2010/wordprocessingShape" mc:Ignorable="w14 w15 w16se w16cid w16 w16cex w16sdtdh wp14">
   <w:abstractNum w:abstractNumId="0" w15:restartNumberingAfterBreak="0">
+    <w:nsid w:val="04781D63"/>
+    <w:multiLevelType w:val="multilevel"/>
+    <w:tmpl w:val="17FC82F2"/>
+    <w:lvl w:ilvl="0">
+      <w:start w:val="1"/>
+      <w:numFmt w:val="decimal"/>
+      <w:lvlText w:val="%1."/>
+      <w:lvlJc w:val="left"/>
+      <w:pPr>
+        <w:tabs>
+          <w:tab w:val="num" w:pos="720"/>
+        </w:tabs>
+        <w:ind w:left="720" w:hanging="360"/>
+      </w:pPr>
+    </w:lvl>
+    <w:lvl w:ilvl="1" w:tentative="1">
+      <w:start w:val="1"/>
+      <w:numFmt w:val="decimal"/>
+      <w:lvlText w:val="%2."/>
+      <w:lvlJc w:val="left"/>
+      <w:pPr>
+        <w:tabs>
+          <w:tab w:val="num" w:pos="1440"/>
+        </w:tabs>
+        <w:ind w:left="1440" w:hanging="360"/>
+      </w:pPr>
+    </w:lvl>
+    <w:lvl w:ilvl="2" w:tentative="1">
+      <w:start w:val="1"/>
+      <w:numFmt w:val="decimal"/>
+      <w:lvlText w:val="%3."/>
+      <w:lvlJc w:val="left"/>
+      <w:pPr>
+        <w:tabs>
+          <w:tab w:val="num" w:pos="2160"/>
+        </w:tabs>
+        <w:ind w:left="2160" w:hanging="360"/>
+      </w:pPr>
+    </w:lvl>
+    <w:lvl w:ilvl="3" w:tentative="1">
+      <w:start w:val="1"/>
+      <w:numFmt w:val="decimal"/>
+      <w:lvlText w:val="%4."/>
+      <w:lvlJc w:val="left"/>
+      <w:pPr>
+        <w:tabs>
+          <w:tab w:val="num" w:pos="2880"/>
+        </w:tabs>
+        <w:ind w:left="2880" w:hanging="360"/>
+      </w:pPr>
+    </w:lvl>
+    <w:lvl w:ilvl="4" w:tentative="1">
+      <w:start w:val="1"/>
+      <w:numFmt w:val="decimal"/>
+      <w:lvlText w:val="%5."/>
+      <w:lvlJc w:val="left"/>
+      <w:pPr>
+        <w:tabs>
+          <w:tab w:val="num" w:pos="3600"/>
+        </w:tabs>
+        <w:ind w:left="3600" w:hanging="360"/>
+      </w:pPr>
+    </w:lvl>
+    <w:lvl w:ilvl="5" w:tentative="1">
+      <w:start w:val="1"/>
+      <w:numFmt w:val="decimal"/>
+      <w:lvlText w:val="%6."/>
+      <w:lvlJc w:val="left"/>
+      <w:pPr>
+        <w:tabs>
+          <w:tab w:val="num" w:pos="4320"/>
+        </w:tabs>
+        <w:ind w:left="4320" w:hanging="360"/>
+      </w:pPr>
+    </w:lvl>
+    <w:lvl w:ilvl="6" w:tentative="1">
+      <w:start w:val="1"/>
+      <w:numFmt w:val="decimal"/>
+      <w:lvlText w:val="%7."/>
+      <w:lvlJc w:val="left"/>
+      <w:pPr>
+        <w:tabs>
+          <w:tab w:val="num" w:pos="5040"/>
+        </w:tabs>
+        <w:ind w:left="5040" w:hanging="360"/>
+      </w:pPr>
+    </w:lvl>
+    <w:lvl w:ilvl="7" w:tentative="1">
+      <w:start w:val="1"/>
+      <w:numFmt w:val="decimal"/>
+      <w:lvlText w:val="%8."/>
+      <w:lvlJc w:val="left"/>
+      <w:pPr>
+        <w:tabs>
+          <w:tab w:val="num" w:pos="5760"/>
+        </w:tabs>
+        <w:ind w:left="5760" w:hanging="360"/>
+      </w:pPr>
+    </w:lvl>
+    <w:lvl w:ilvl="8" w:tentative="1">
+      <w:start w:val="1"/>
+      <w:numFmt w:val="decimal"/>
+      <w:lvlText w:val="%9."/>
+      <w:lvlJc w:val="left"/>
+      <w:pPr>
+        <w:tabs>
+          <w:tab w:val="num" w:pos="6480"/>
+        </w:tabs>
+        <w:ind w:left="6480" w:hanging="360"/>
+      </w:pPr>
+    </w:lvl>
+  </w:abstractNum>
+  <w:abstractNum w:abstractNumId="1" w15:restartNumberingAfterBreak="0">
     <w:nsid w:val="1D1E47E4"/>
     <w:multiLevelType w:val="multilevel"/>
     <w:tmpl w:val="9432BF48"/>
@@ -989,7 +2716,7 @@
       </w:rPr>
     </w:lvl>
   </w:abstractNum>
-  <w:abstractNum w:abstractNumId="1" w15:restartNumberingAfterBreak="0">
+  <w:abstractNum w:abstractNumId="2" w15:restartNumberingAfterBreak="0">
     <w:nsid w:val="3F027E63"/>
     <w:multiLevelType w:val="multilevel"/>
     <w:tmpl w:val="0144D7FE"/>
@@ -1138,10 +2865,317 @@
       </w:rPr>
     </w:lvl>
   </w:abstractNum>
+  <w:abstractNum w:abstractNumId="3" w15:restartNumberingAfterBreak="0">
+    <w:nsid w:val="6DA64682"/>
+    <w:multiLevelType w:val="multilevel"/>
+    <w:tmpl w:val="5364AFCA"/>
+    <w:lvl w:ilvl="0">
+      <w:start w:val="1"/>
+      <w:numFmt w:val="bullet"/>
+      <w:lvlText w:val=""/>
+      <w:lvlJc w:val="left"/>
+      <w:pPr>
+        <w:tabs>
+          <w:tab w:val="num" w:pos="720"/>
+        </w:tabs>
+        <w:ind w:left="720" w:hanging="360"/>
+      </w:pPr>
+      <w:rPr>
+        <w:rFonts w:ascii="Symbol" w:hAnsi="Symbol" w:hint="default"/>
+        <w:sz w:val="20"/>
+      </w:rPr>
+    </w:lvl>
+    <w:lvl w:ilvl="1" w:tentative="1">
+      <w:start w:val="1"/>
+      <w:numFmt w:val="bullet"/>
+      <w:lvlText w:val="o"/>
+      <w:lvlJc w:val="left"/>
+      <w:pPr>
+        <w:tabs>
+          <w:tab w:val="num" w:pos="1440"/>
+        </w:tabs>
+        <w:ind w:left="1440" w:hanging="360"/>
+      </w:pPr>
+      <w:rPr>
+        <w:rFonts w:ascii="Courier New" w:hAnsi="Courier New" w:hint="default"/>
+        <w:sz w:val="20"/>
+      </w:rPr>
+    </w:lvl>
+    <w:lvl w:ilvl="2" w:tentative="1">
+      <w:start w:val="1"/>
+      <w:numFmt w:val="bullet"/>
+      <w:lvlText w:val=""/>
+      <w:lvlJc w:val="left"/>
+      <w:pPr>
+        <w:tabs>
+          <w:tab w:val="num" w:pos="2160"/>
+        </w:tabs>
+        <w:ind w:left="2160" w:hanging="360"/>
+      </w:pPr>
+      <w:rPr>
+        <w:rFonts w:ascii="Wingdings" w:hAnsi="Wingdings" w:hint="default"/>
+        <w:sz w:val="20"/>
+      </w:rPr>
+    </w:lvl>
+    <w:lvl w:ilvl="3" w:tentative="1">
+      <w:start w:val="1"/>
+      <w:numFmt w:val="bullet"/>
+      <w:lvlText w:val=""/>
+      <w:lvlJc w:val="left"/>
+      <w:pPr>
+        <w:tabs>
+          <w:tab w:val="num" w:pos="2880"/>
+        </w:tabs>
+        <w:ind w:left="2880" w:hanging="360"/>
+      </w:pPr>
+      <w:rPr>
+        <w:rFonts w:ascii="Wingdings" w:hAnsi="Wingdings" w:hint="default"/>
+        <w:sz w:val="20"/>
+      </w:rPr>
+    </w:lvl>
+    <w:lvl w:ilvl="4" w:tentative="1">
+      <w:start w:val="1"/>
+      <w:numFmt w:val="bullet"/>
+      <w:lvlText w:val=""/>
+      <w:lvlJc w:val="left"/>
+      <w:pPr>
+        <w:tabs>
+          <w:tab w:val="num" w:pos="3600"/>
+        </w:tabs>
+        <w:ind w:left="3600" w:hanging="360"/>
+      </w:pPr>
+      <w:rPr>
+        <w:rFonts w:ascii="Wingdings" w:hAnsi="Wingdings" w:hint="default"/>
+        <w:sz w:val="20"/>
+      </w:rPr>
+    </w:lvl>
+    <w:lvl w:ilvl="5" w:tentative="1">
+      <w:start w:val="1"/>
+      <w:numFmt w:val="bullet"/>
+      <w:lvlText w:val=""/>
+      <w:lvlJc w:val="left"/>
+      <w:pPr>
+        <w:tabs>
+          <w:tab w:val="num" w:pos="4320"/>
+        </w:tabs>
+        <w:ind w:left="4320" w:hanging="360"/>
+      </w:pPr>
+      <w:rPr>
+        <w:rFonts w:ascii="Wingdings" w:hAnsi="Wingdings" w:hint="default"/>
+        <w:sz w:val="20"/>
+      </w:rPr>
+    </w:lvl>
+    <w:lvl w:ilvl="6" w:tentative="1">
+      <w:start w:val="1"/>
+      <w:numFmt w:val="bullet"/>
+      <w:lvlText w:val=""/>
+      <w:lvlJc w:val="left"/>
+      <w:pPr>
+        <w:tabs>
+          <w:tab w:val="num" w:pos="5040"/>
+        </w:tabs>
+        <w:ind w:left="5040" w:hanging="360"/>
+      </w:pPr>
+      <w:rPr>
+        <w:rFonts w:ascii="Wingdings" w:hAnsi="Wingdings" w:hint="default"/>
+        <w:sz w:val="20"/>
+      </w:rPr>
+    </w:lvl>
+    <w:lvl w:ilvl="7" w:tentative="1">
+      <w:start w:val="1"/>
+      <w:numFmt w:val="bullet"/>
+      <w:lvlText w:val=""/>
+      <w:lvlJc w:val="left"/>
+      <w:pPr>
+        <w:tabs>
+          <w:tab w:val="num" w:pos="5760"/>
+        </w:tabs>
+        <w:ind w:left="5760" w:hanging="360"/>
+      </w:pPr>
+      <w:rPr>
+        <w:rFonts w:ascii="Wingdings" w:hAnsi="Wingdings" w:hint="default"/>
+        <w:sz w:val="20"/>
+      </w:rPr>
+    </w:lvl>
+    <w:lvl w:ilvl="8" w:tentative="1">
+      <w:start w:val="1"/>
+      <w:numFmt w:val="bullet"/>
+      <w:lvlText w:val=""/>
+      <w:lvlJc w:val="left"/>
+      <w:pPr>
+        <w:tabs>
+          <w:tab w:val="num" w:pos="6480"/>
+        </w:tabs>
+        <w:ind w:left="6480" w:hanging="360"/>
+      </w:pPr>
+      <w:rPr>
+        <w:rFonts w:ascii="Wingdings" w:hAnsi="Wingdings" w:hint="default"/>
+        <w:sz w:val="20"/>
+      </w:rPr>
+    </w:lvl>
+  </w:abstractNum>
+  <w:abstractNum w:abstractNumId="4" w15:restartNumberingAfterBreak="0">
+    <w:nsid w:val="6F0732A2"/>
+    <w:multiLevelType w:val="multilevel"/>
+    <w:tmpl w:val="672A21FE"/>
+    <w:lvl w:ilvl="0">
+      <w:start w:val="1"/>
+      <w:numFmt w:val="bullet"/>
+      <w:lvlText w:val=""/>
+      <w:lvlJc w:val="left"/>
+      <w:pPr>
+        <w:tabs>
+          <w:tab w:val="num" w:pos="720"/>
+        </w:tabs>
+        <w:ind w:left="720" w:hanging="360"/>
+      </w:pPr>
+      <w:rPr>
+        <w:rFonts w:ascii="Symbol" w:hAnsi="Symbol" w:hint="default"/>
+        <w:sz w:val="20"/>
+      </w:rPr>
+    </w:lvl>
+    <w:lvl w:ilvl="1" w:tentative="1">
+      <w:start w:val="1"/>
+      <w:numFmt w:val="bullet"/>
+      <w:lvlText w:val="o"/>
+      <w:lvlJc w:val="left"/>
+      <w:pPr>
+        <w:tabs>
+          <w:tab w:val="num" w:pos="1440"/>
+        </w:tabs>
+        <w:ind w:left="1440" w:hanging="360"/>
+      </w:pPr>
+      <w:rPr>
+        <w:rFonts w:ascii="Courier New" w:hAnsi="Courier New" w:hint="default"/>
+        <w:sz w:val="20"/>
+      </w:rPr>
+    </w:lvl>
+    <w:lvl w:ilvl="2" w:tentative="1">
+      <w:start w:val="1"/>
+      <w:numFmt w:val="bullet"/>
+      <w:lvlText w:val=""/>
+      <w:lvlJc w:val="left"/>
+      <w:pPr>
+        <w:tabs>
+          <w:tab w:val="num" w:pos="2160"/>
+        </w:tabs>
+        <w:ind w:left="2160" w:hanging="360"/>
+      </w:pPr>
+      <w:rPr>
+        <w:rFonts w:ascii="Wingdings" w:hAnsi="Wingdings" w:hint="default"/>
+        <w:sz w:val="20"/>
+      </w:rPr>
+    </w:lvl>
+    <w:lvl w:ilvl="3" w:tentative="1">
+      <w:start w:val="1"/>
+      <w:numFmt w:val="bullet"/>
+      <w:lvlText w:val=""/>
+      <w:lvlJc w:val="left"/>
+      <w:pPr>
+        <w:tabs>
+          <w:tab w:val="num" w:pos="2880"/>
+        </w:tabs>
+        <w:ind w:left="2880" w:hanging="360"/>
+      </w:pPr>
+      <w:rPr>
+        <w:rFonts w:ascii="Wingdings" w:hAnsi="Wingdings" w:hint="default"/>
+        <w:sz w:val="20"/>
+      </w:rPr>
+    </w:lvl>
+    <w:lvl w:ilvl="4" w:tentative="1">
+      <w:start w:val="1"/>
+      <w:numFmt w:val="bullet"/>
+      <w:lvlText w:val=""/>
+      <w:lvlJc w:val="left"/>
+      <w:pPr>
+        <w:tabs>
+          <w:tab w:val="num" w:pos="3600"/>
+        </w:tabs>
+        <w:ind w:left="3600" w:hanging="360"/>
+      </w:pPr>
+      <w:rPr>
+        <w:rFonts w:ascii="Wingdings" w:hAnsi="Wingdings" w:hint="default"/>
+        <w:sz w:val="20"/>
+      </w:rPr>
+    </w:lvl>
+    <w:lvl w:ilvl="5" w:tentative="1">
+      <w:start w:val="1"/>
+      <w:numFmt w:val="bullet"/>
+      <w:lvlText w:val=""/>
+      <w:lvlJc w:val="left"/>
+      <w:pPr>
+        <w:tabs>
+          <w:tab w:val="num" w:pos="4320"/>
+        </w:tabs>
+        <w:ind w:left="4320" w:hanging="360"/>
+      </w:pPr>
+      <w:rPr>
+        <w:rFonts w:ascii="Wingdings" w:hAnsi="Wingdings" w:hint="default"/>
+        <w:sz w:val="20"/>
+      </w:rPr>
+    </w:lvl>
+    <w:lvl w:ilvl="6" w:tentative="1">
+      <w:start w:val="1"/>
+      <w:numFmt w:val="bullet"/>
+      <w:lvlText w:val=""/>
+      <w:lvlJc w:val="left"/>
+      <w:pPr>
+        <w:tabs>
+          <w:tab w:val="num" w:pos="5040"/>
+        </w:tabs>
+        <w:ind w:left="5040" w:hanging="360"/>
+      </w:pPr>
+      <w:rPr>
+        <w:rFonts w:ascii="Wingdings" w:hAnsi="Wingdings" w:hint="default"/>
+        <w:sz w:val="20"/>
+      </w:rPr>
+    </w:lvl>
+    <w:lvl w:ilvl="7" w:tentative="1">
+      <w:start w:val="1"/>
+      <w:numFmt w:val="bullet"/>
+      <w:lvlText w:val=""/>
+      <w:lvlJc w:val="left"/>
+      <w:pPr>
+        <w:tabs>
+          <w:tab w:val="num" w:pos="5760"/>
+        </w:tabs>
+        <w:ind w:left="5760" w:hanging="360"/>
+      </w:pPr>
+      <w:rPr>
+        <w:rFonts w:ascii="Wingdings" w:hAnsi="Wingdings" w:hint="default"/>
+        <w:sz w:val="20"/>
+      </w:rPr>
+    </w:lvl>
+    <w:lvl w:ilvl="8" w:tentative="1">
+      <w:start w:val="1"/>
+      <w:numFmt w:val="bullet"/>
+      <w:lvlText w:val=""/>
+      <w:lvlJc w:val="left"/>
+      <w:pPr>
+        <w:tabs>
+          <w:tab w:val="num" w:pos="6480"/>
+        </w:tabs>
+        <w:ind w:left="6480" w:hanging="360"/>
+      </w:pPr>
+      <w:rPr>
+        <w:rFonts w:ascii="Wingdings" w:hAnsi="Wingdings" w:hint="default"/>
+        <w:sz w:val="20"/>
+      </w:rPr>
+    </w:lvl>
+  </w:abstractNum>
   <w:num w:numId="1" w16cid:durableId="588732707">
+    <w:abstractNumId w:val="2"/>
+  </w:num>
+  <w:num w:numId="2" w16cid:durableId="1815483568">
     <w:abstractNumId w:val="1"/>
   </w:num>
-  <w:num w:numId="2" w16cid:durableId="1815483568">
+  <w:num w:numId="3" w16cid:durableId="333650781">
+    <w:abstractNumId w:val="4"/>
+  </w:num>
+  <w:num w:numId="4" w16cid:durableId="99221907">
+    <w:abstractNumId w:val="3"/>
+  </w:num>
+  <w:num w:numId="5" w16cid:durableId="330984983">
     <w:abstractNumId w:val="0"/>
   </w:num>
 </w:numbering>
@@ -1590,6 +3624,29 @@
       <w14:ligatures w14:val="none"/>
     </w:rPr>
   </w:style>
+  <w:style w:type="paragraph" w:styleId="Heading3">
+    <w:name w:val="heading 3"/>
+    <w:basedOn w:val="Normal"/>
+    <w:next w:val="Normal"/>
+    <w:link w:val="Heading3Char"/>
+    <w:uiPriority w:val="9"/>
+    <w:semiHidden/>
+    <w:unhideWhenUsed/>
+    <w:qFormat/>
+    <w:rsid w:val="00832D70"/>
+    <w:pPr>
+      <w:keepNext/>
+      <w:keepLines/>
+      <w:spacing w:before="40" w:after="0"/>
+      <w:outlineLvl w:val="2"/>
+    </w:pPr>
+    <w:rPr>
+      <w:rFonts w:asciiTheme="majorHAnsi" w:eastAsiaTheme="majorEastAsia" w:hAnsiTheme="majorHAnsi" w:cstheme="majorBidi"/>
+      <w:color w:val="1F3763" w:themeColor="accent1" w:themeShade="7F"/>
+      <w:sz w:val="24"/>
+      <w:szCs w:val="24"/>
+    </w:rPr>
+  </w:style>
   <w:style w:type="character" w:default="1" w:styleId="DefaultParagraphFont">
     <w:name w:val="Default Paragraph Font"/>
     <w:uiPriority w:val="1"/>
@@ -1702,6 +3759,31 @@
     <w:rPr>
       <w:color w:val="0000FF"/>
       <w:u w:val="single"/>
+    </w:rPr>
+  </w:style>
+  <w:style w:type="character" w:customStyle="1" w:styleId="Heading3Char">
+    <w:name w:val="Heading 3 Char"/>
+    <w:basedOn w:val="DefaultParagraphFont"/>
+    <w:link w:val="Heading3"/>
+    <w:uiPriority w:val="9"/>
+    <w:semiHidden/>
+    <w:rsid w:val="00832D70"/>
+    <w:rPr>
+      <w:rFonts w:asciiTheme="majorHAnsi" w:eastAsiaTheme="majorEastAsia" w:hAnsiTheme="majorHAnsi" w:cstheme="majorBidi"/>
+      <w:color w:val="1F3763" w:themeColor="accent1" w:themeShade="7F"/>
+      <w:sz w:val="24"/>
+      <w:szCs w:val="24"/>
+    </w:rPr>
+  </w:style>
+  <w:style w:type="character" w:styleId="Strong">
+    <w:name w:val="Strong"/>
+    <w:basedOn w:val="DefaultParagraphFont"/>
+    <w:uiPriority w:val="22"/>
+    <w:qFormat/>
+    <w:rsid w:val="00832D70"/>
+    <w:rPr>
+      <w:b/>
+      <w:bCs/>
     </w:rPr>
   </w:style>
 </w:styles>

</xml_diff>